<commit_message>
Ya funciona en el network local
</commit_message>
<xml_diff>
--- a/MEMORIATFG.docx
+++ b/MEMORIATFG.docx
@@ -33,7 +33,7 @@
                     </pic:cNvPicPr>
                   </pic:nvPicPr>
                   <pic:blipFill>
-                    <a:blip r:embed="rId7"/>
+                    <a:blip r:embed="rId8"/>
                     <a:stretch>
                       <a:fillRect/>
                     </a:stretch>
@@ -56,7 +56,6 @@
     </w:p>
     <w:p/>
     <w:p/>
-    <w:p/>
     <w:p>
       <w:pPr>
         <w:rPr>
@@ -404,6 +403,19 @@
         </w:rPr>
         <w:t>19/02/2025</w:t>
       </w:r>
+    </w:p>
+    <w:p>
+      <w:pPr>
+        <w:tabs>
+          <w:tab w:val="left" w:pos="3288"/>
+        </w:tabs>
+        <w:jc w:val="center"/>
+        <w:rPr>
+          <w:rFonts w:ascii="Arial" w:hAnsi="Arial" w:cs="Arial"/>
+          <w:sz w:val="24"/>
+          <w:szCs w:val="24"/>
+        </w:rPr>
+      </w:pPr>
     </w:p>
     <w:p>
       <w:pPr>
@@ -451,7 +463,7 @@
                     </pic:cNvPicPr>
                   </pic:nvPicPr>
                   <pic:blipFill>
-                    <a:blip r:embed="rId7"/>
+                    <a:blip r:embed="rId8"/>
                     <a:stretch>
                       <a:fillRect/>
                     </a:stretch>
@@ -503,6 +515,15 @@
     </w:p>
     <w:p>
       <w:pPr>
+        <w:rPr>
+          <w:rFonts w:ascii="Arial" w:hAnsi="Arial" w:cs="Arial"/>
+          <w:b/>
+          <w:bCs/>
+        </w:rPr>
+      </w:pPr>
+    </w:p>
+    <w:p>
+      <w:pPr>
         <w:spacing w:line="360" w:lineRule="auto"/>
         <w:ind w:left="993" w:right="566"/>
         <w:jc w:val="center"/>
@@ -927,6 +948,7 @@
           <w:rFonts w:ascii="Arial" w:hAnsi="Arial" w:cs="Arial"/>
           <w:shd w:val="clear" w:color="auto" w:fill="FFFF00"/>
         </w:rPr>
+        <w:lastRenderedPageBreak/>
         <w:t>Nombre cotutor/a (Cotutor/a</w:t>
       </w:r>
     </w:p>
@@ -951,25 +973,11 @@
           <w:rFonts w:ascii="Arial" w:hAnsi="Arial" w:cs="Arial"/>
         </w:rPr>
       </w:pPr>
-      <w:proofErr w:type="spellStart"/>
-      <w:r>
-        <w:rPr>
-          <w:rFonts w:ascii="Arial" w:hAnsi="Arial" w:cs="Arial"/>
-        </w:rPr>
-        <w:t>Dn</w:t>
-      </w:r>
-      <w:proofErr w:type="spellEnd"/>
-      <w:r>
-        <w:rPr>
-          <w:rFonts w:ascii="Arial" w:hAnsi="Arial" w:cs="Arial"/>
-        </w:rPr>
-        <w:t xml:space="preserve"> Ignacio Jesús García Estévez </w:t>
-      </w:r>
-      <w:r>
-        <w:rPr>
-          <w:rFonts w:ascii="Arial" w:hAnsi="Arial" w:cs="Arial"/>
-        </w:rPr>
-        <w:t>autoriza a que el presente trabajo se guarde y custodie en los repositorios</w:t>
+      <w:r>
+        <w:rPr>
+          <w:rFonts w:ascii="Arial" w:hAnsi="Arial" w:cs="Arial"/>
+        </w:rPr>
+        <w:t>Dn Ignacio Jesús García Estévez autoriza a que el presente trabajo se guarde y custodie en los repositorios</w:t>
       </w:r>
       <w:r>
         <w:rPr>
@@ -1502,21 +1510,8 @@
           </w:r>
           <w:r>
             <w:lastRenderedPageBreak/>
-            <w:t xml:space="preserve">Table </w:t>
+            <w:t>Table of Contents</w:t>
           </w:r>
-          <w:proofErr w:type="spellStart"/>
-          <w:r>
-            <w:t>of</w:t>
-          </w:r>
-          <w:proofErr w:type="spellEnd"/>
-          <w:r>
-            <w:t xml:space="preserve"> </w:t>
-          </w:r>
-          <w:proofErr w:type="spellStart"/>
-          <w:r>
-            <w:t>Contents</w:t>
-          </w:r>
-          <w:proofErr w:type="spellEnd"/>
         </w:p>
         <w:p>
           <w:pPr>
@@ -2884,7 +2879,6 @@
         </w:rPr>
         <w:t xml:space="preserve">[El </w:t>
       </w:r>
-      <w:proofErr w:type="spellStart"/>
       <w:r>
         <w:rPr>
           <w:rFonts w:ascii="Arial" w:hAnsi="Arial" w:cs="Arial"/>
@@ -2893,26 +2887,11 @@
         </w:rPr>
         <w:t>abstract</w:t>
       </w:r>
-      <w:proofErr w:type="spellEnd"/>
-      <w:r>
-        <w:rPr>
-          <w:rFonts w:ascii="Arial" w:hAnsi="Arial" w:cs="Arial"/>
-        </w:rPr>
-        <w:t xml:space="preserve"> hace referencia al resumen indicado en la sección anterior, pero en </w:t>
-      </w:r>
-      <w:proofErr w:type="spellStart"/>
-      <w:r>
-        <w:rPr>
-          <w:rFonts w:ascii="Arial" w:hAnsi="Arial" w:cs="Arial"/>
-        </w:rPr>
-        <w:t>ingles</w:t>
-      </w:r>
-      <w:proofErr w:type="spellEnd"/>
-      <w:r>
-        <w:rPr>
-          <w:rFonts w:ascii="Arial" w:hAnsi="Arial" w:cs="Arial"/>
-        </w:rPr>
-        <w:t>.]</w:t>
+      <w:r>
+        <w:rPr>
+          <w:rFonts w:ascii="Arial" w:hAnsi="Arial" w:cs="Arial"/>
+        </w:rPr>
+        <w:t xml:space="preserve"> hace referencia al resumen indicado en la sección anterior, pero en ingles.]</w:t>
       </w:r>
     </w:p>
     <w:p>
@@ -3275,13 +3254,247 @@
     </w:p>
     <w:p>
       <w:pPr>
-        <w:pStyle w:val="Prrafodelista"/>
         <w:spacing w:before="240" w:line="360" w:lineRule="auto"/>
         <w:jc w:val="both"/>
         <w:rPr>
           <w:rFonts w:ascii="Arial" w:hAnsi="Arial" w:cs="Arial"/>
         </w:rPr>
       </w:pPr>
+      <w:r>
+        <w:rPr>
+          <w:rFonts w:ascii="Arial" w:hAnsi="Arial" w:cs="Arial"/>
+        </w:rPr>
+        <w:t>Actualmente nos</w:t>
+      </w:r>
+      <w:r>
+        <w:rPr>
+          <w:rFonts w:ascii="Arial" w:hAnsi="Arial" w:cs="Arial"/>
+        </w:rPr>
+        <w:t xml:space="preserve"> </w:t>
+      </w:r>
+      <w:r>
+        <w:rPr>
+          <w:rFonts w:ascii="Arial" w:hAnsi="Arial" w:cs="Arial"/>
+        </w:rPr>
+        <w:t xml:space="preserve">encontramos en un momento de cambio en el sector de la </w:t>
+      </w:r>
+      <w:r>
+        <w:rPr>
+          <w:rFonts w:ascii="Arial" w:hAnsi="Arial" w:cs="Arial"/>
+        </w:rPr>
+        <w:t>informática</w:t>
+      </w:r>
+      <w:r>
+        <w:rPr>
+          <w:rFonts w:ascii="Arial" w:hAnsi="Arial" w:cs="Arial"/>
+        </w:rPr>
+        <w:t xml:space="preserve">, que de forma directa afecta a absolutamente todos los demás sectores, y este cambio se debe </w:t>
+      </w:r>
+      <w:r>
+        <w:rPr>
+          <w:rFonts w:ascii="Arial" w:hAnsi="Arial" w:cs="Arial"/>
+        </w:rPr>
+        <w:t>principalmente</w:t>
+      </w:r>
+      <w:r>
+        <w:rPr>
+          <w:rFonts w:ascii="Arial" w:hAnsi="Arial" w:cs="Arial"/>
+        </w:rPr>
+        <w:t xml:space="preserve"> a la inteligencia artificial. </w:t>
+      </w:r>
+      <w:r>
+        <w:rPr>
+          <w:rFonts w:ascii="Arial" w:hAnsi="Arial" w:cs="Arial"/>
+        </w:rPr>
+        <w:t>A pesar de esto la inteligencia artificial no es nada nueva, de hecho</w:t>
+      </w:r>
+      <w:r>
+        <w:rPr>
+          <w:rFonts w:ascii="Arial" w:hAnsi="Arial" w:cs="Arial"/>
+        </w:rPr>
+        <w:t xml:space="preserve">, en 1950 Alan Turing publicó el </w:t>
+      </w:r>
+      <w:r>
+        <w:rPr>
+          <w:rFonts w:ascii="Arial" w:hAnsi="Arial" w:cs="Arial"/>
+        </w:rPr>
+        <w:t>artículo</w:t>
+      </w:r>
+      <w:r>
+        <w:rPr>
+          <w:rFonts w:ascii="Arial" w:hAnsi="Arial" w:cs="Arial"/>
+        </w:rPr>
+        <w:t xml:space="preserve"> “Computing Machinery and Inteligence”, en el que propone la posibilidad de que las maquinas tengan pensamiento, pero no fue hasta 1956 que John McCarthy junto con </w:t>
+      </w:r>
+      <w:r>
+        <w:rPr>
+          <w:rFonts w:ascii="Arial" w:hAnsi="Arial" w:cs="Arial"/>
+        </w:rPr>
+        <w:t>Marvin Minsk</w:t>
+      </w:r>
+      <w:r>
+        <w:rPr>
+          <w:rFonts w:ascii="Arial" w:hAnsi="Arial" w:cs="Arial"/>
+        </w:rPr>
+        <w:t>.</w:t>
+      </w:r>
+      <w:r>
+        <w:rPr>
+          <w:rFonts w:ascii="Arial" w:hAnsi="Arial" w:cs="Arial"/>
+        </w:rPr>
+        <w:t>y</w:t>
+      </w:r>
+      <w:r>
+        <w:rPr>
+          <w:rFonts w:ascii="Arial" w:hAnsi="Arial" w:cs="Arial"/>
+        </w:rPr>
+        <w:t xml:space="preserve"> </w:t>
+      </w:r>
+      <w:r>
+        <w:rPr>
+          <w:rFonts w:ascii="Arial" w:hAnsi="Arial" w:cs="Arial"/>
+        </w:rPr>
+        <w:t>y Claude Shanon</w:t>
+      </w:r>
+      <w:r>
+        <w:rPr>
+          <w:rFonts w:ascii="Arial" w:hAnsi="Arial" w:cs="Arial"/>
+        </w:rPr>
+        <w:t xml:space="preserve"> acuñaron el termino inteligencia artificial en la conferencia de Dartmouth. Desde entonces </w:t>
+      </w:r>
+      <w:r>
+        <w:rPr>
+          <w:rFonts w:ascii="Arial" w:hAnsi="Arial" w:cs="Arial"/>
+        </w:rPr>
+        <w:t xml:space="preserve">la inteligencia artificial se fue desarrollando de manera constante, hasta </w:t>
+      </w:r>
+      <w:r>
+        <w:rPr>
+          <w:rFonts w:ascii="Arial" w:hAnsi="Arial" w:cs="Arial"/>
+        </w:rPr>
+        <w:t xml:space="preserve">el 2012 cuando se presentó AlexNet, una red neuronal </w:t>
+      </w:r>
+      <w:r>
+        <w:rPr>
+          <w:rFonts w:ascii="Arial" w:hAnsi="Arial" w:cs="Arial"/>
+        </w:rPr>
+        <w:t>profunda</w:t>
+      </w:r>
+      <w:r>
+        <w:rPr>
+          <w:rFonts w:ascii="Arial" w:hAnsi="Arial" w:cs="Arial"/>
+        </w:rPr>
+        <w:t xml:space="preserve"> </w:t>
+      </w:r>
+      <w:r>
+        <w:rPr>
+          <w:rFonts w:ascii="Arial" w:hAnsi="Arial" w:cs="Arial"/>
+        </w:rPr>
+        <w:t>que demostró</w:t>
+      </w:r>
+      <w:r>
+        <w:rPr>
+          <w:rFonts w:ascii="Arial" w:hAnsi="Arial" w:cs="Arial"/>
+        </w:rPr>
+        <w:t xml:space="preserve"> que estas podían superar a los métodos tradicionales de IA</w:t>
+      </w:r>
+      <w:r>
+        <w:rPr>
+          <w:rFonts w:ascii="Arial" w:hAnsi="Arial" w:cs="Arial"/>
+        </w:rPr>
+        <w:t>. Fi</w:t>
+      </w:r>
+      <w:r>
+        <w:rPr>
+          <w:rFonts w:ascii="Arial" w:hAnsi="Arial" w:cs="Arial"/>
+        </w:rPr>
+        <w:t>nalmente,</w:t>
+      </w:r>
+      <w:r>
+        <w:rPr>
+          <w:rFonts w:ascii="Arial" w:hAnsi="Arial" w:cs="Arial"/>
+        </w:rPr>
+        <w:t xml:space="preserve"> en la actualidad </w:t>
+      </w:r>
+      <w:r>
+        <w:rPr>
+          <w:rFonts w:ascii="Arial" w:hAnsi="Arial" w:cs="Arial"/>
+        </w:rPr>
+        <w:t>ha habido una nueva revolución con la inteligencia artificial generativa, y ha tenido aún mas relevancia que cualquiera de las anteriores debido a OpenAI, que con ChatGPT</w:t>
+      </w:r>
+      <w:r>
+        <w:rPr>
+          <w:rFonts w:ascii="Arial" w:hAnsi="Arial" w:cs="Arial"/>
+        </w:rPr>
+        <w:t xml:space="preserve"> </w:t>
+      </w:r>
+      <w:r>
+        <w:rPr>
+          <w:rFonts w:ascii="Arial" w:hAnsi="Arial" w:cs="Arial"/>
+        </w:rPr>
+        <w:t>democratizó el</w:t>
+      </w:r>
+      <w:r>
+        <w:rPr>
+          <w:rFonts w:ascii="Arial" w:hAnsi="Arial" w:cs="Arial"/>
+        </w:rPr>
+        <w:t xml:space="preserve"> acceso a la inteligencia artificial, permitiendo que cualquier persona la utilice sin tener conocimientos técnicos. </w:t>
+      </w:r>
+    </w:p>
+    <w:p>
+      <w:pPr>
+        <w:spacing w:before="240" w:line="360" w:lineRule="auto"/>
+        <w:jc w:val="both"/>
+        <w:rPr>
+          <w:rFonts w:ascii="Arial" w:hAnsi="Arial" w:cs="Arial"/>
+        </w:rPr>
+      </w:pPr>
+      <w:r>
+        <w:rPr>
+          <w:rFonts w:ascii="Arial" w:hAnsi="Arial" w:cs="Arial"/>
+        </w:rPr>
+        <w:lastRenderedPageBreak/>
+        <w:t>Debido a esto la</w:t>
+      </w:r>
+      <w:r>
+        <w:rPr>
+          <w:rFonts w:ascii="Arial" w:hAnsi="Arial" w:cs="Arial"/>
+        </w:rPr>
+        <w:t xml:space="preserve"> </w:t>
+      </w:r>
+      <w:r>
+        <w:rPr>
+          <w:rFonts w:ascii="Arial" w:hAnsi="Arial" w:cs="Arial"/>
+        </w:rPr>
+        <w:t>gran mayoría</w:t>
+      </w:r>
+      <w:r>
+        <w:rPr>
+          <w:rFonts w:ascii="Arial" w:hAnsi="Arial" w:cs="Arial"/>
+        </w:rPr>
+        <w:t xml:space="preserve"> de las empresas están </w:t>
+      </w:r>
+      <w:r>
+        <w:rPr>
+          <w:rFonts w:ascii="Arial" w:hAnsi="Arial" w:cs="Arial"/>
+        </w:rPr>
+        <w:t>tratando de implementar esta tecnología en muchos de sus proyectos o departamentos.</w:t>
+      </w:r>
+    </w:p>
+    <w:p>
+      <w:pPr>
+        <w:spacing w:before="240" w:line="360" w:lineRule="auto"/>
+        <w:jc w:val="both"/>
+        <w:rPr>
+          <w:rFonts w:ascii="Arial" w:hAnsi="Arial" w:cs="Arial"/>
+        </w:rPr>
+      </w:pPr>
+      <w:r>
+        <w:rPr>
+          <w:rFonts w:ascii="Arial" w:hAnsi="Arial" w:cs="Arial"/>
+        </w:rPr>
+        <w:t>Teniendo en cuenta estos factores se puede intuir claramente el interés de la empresa Transportes Friogoríficos Narval para hacer un chatbot con IA, asimismo, el departamento de sistemas está compuesto por 2 integrantes generando una gran carga y estés sobre ellos, teniendo en cuenta que la empresa tiene alrededor de 250 trabajadores, por todos estos motivos desde Narval me ofrecieron este proyecto, y yo lo acepté debido a que me pareció un gran punto de inicio para familiarizarme con el campo de los NLP y aprender sobre este sector.</w:t>
+      </w:r>
     </w:p>
     <w:p>
       <w:pPr>
@@ -3615,21 +3828,7 @@
         <w:rPr>
           <w:rFonts w:ascii="Arial" w:hAnsi="Arial" w:cs="Arial"/>
         </w:rPr>
-        <w:t xml:space="preserve">[Se debe explicar detalladamente el marco tecnológico empelado: lenguajes de programación, </w:t>
-      </w:r>
-      <w:proofErr w:type="spellStart"/>
-      <w:r>
-        <w:rPr>
-          <w:rFonts w:ascii="Arial" w:hAnsi="Arial" w:cs="Arial"/>
-        </w:rPr>
-        <w:t>frameworks</w:t>
-      </w:r>
-      <w:proofErr w:type="spellEnd"/>
-      <w:r>
-        <w:rPr>
-          <w:rFonts w:ascii="Arial" w:hAnsi="Arial" w:cs="Arial"/>
-        </w:rPr>
-        <w:t>, infraestructura, librerías de terceros, etc. Justificando la elección en función de los objetivos a conseguir]</w:t>
+        <w:t>[Se debe explicar detalladamente el marco tecnológico empelado: lenguajes de programación, frameworks, infraestructura, librerías de terceros, etc. Justificando la elección en función de los objetivos a conseguir]</w:t>
       </w:r>
     </w:p>
     <w:p>
@@ -3649,7 +3848,6 @@
       <w:bookmarkStart w:id="31" w:name="__RefHeading___Toc1407_1456816293"/>
       <w:bookmarkEnd w:id="31"/>
       <w:r>
-        <w:lastRenderedPageBreak/>
         <w:t>Equipo de trabajo y m</w:t>
       </w:r>
       <w:bookmarkStart w:id="32" w:name="_Toc935359443"/>
@@ -3670,21 +3868,7 @@
         <w:rPr>
           <w:rFonts w:ascii="Arial" w:hAnsi="Arial" w:cs="Arial"/>
         </w:rPr>
-        <w:t xml:space="preserve">[En este capítulo se debe describir el equipo de trabajo del que ha formado parte el </w:t>
-      </w:r>
-      <w:proofErr w:type="gramStart"/>
-      <w:r>
-        <w:rPr>
-          <w:rFonts w:ascii="Arial" w:hAnsi="Arial" w:cs="Arial"/>
-        </w:rPr>
-        <w:t>TFG</w:t>
-      </w:r>
-      <w:proofErr w:type="gramEnd"/>
-      <w:r>
-        <w:rPr>
-          <w:rFonts w:ascii="Arial" w:hAnsi="Arial" w:cs="Arial"/>
-        </w:rPr>
-        <w:t xml:space="preserve"> así como la metodología de trabajo. Es indispensable explicar y justificar el por qué se ha aplicado dicha metodología.</w:t>
+        <w:t>[En este capítulo se debe describir el equipo de trabajo del que ha formado parte el TFG así como la metodología de trabajo. Es indispensable explicar y justificar el por qué se ha aplicado dicha metodología.</w:t>
       </w:r>
     </w:p>
     <w:p>
@@ -3741,34 +3925,14 @@
         </w:rPr>
         <w:t xml:space="preserve">[Se debe indicar en formato de </w:t>
       </w:r>
-      <w:proofErr w:type="spellStart"/>
       <w:r>
         <w:rPr>
           <w:rFonts w:ascii="Arial" w:hAnsi="Arial" w:cs="Arial"/>
           <w:i/>
           <w:iCs/>
         </w:rPr>
-        <w:t>bullet</w:t>
-      </w:r>
-      <w:proofErr w:type="spellEnd"/>
-      <w:r>
-        <w:rPr>
-          <w:rFonts w:ascii="Arial" w:hAnsi="Arial" w:cs="Arial"/>
-          <w:i/>
-          <w:iCs/>
-        </w:rPr>
-        <w:t xml:space="preserve"> </w:t>
-      </w:r>
-      <w:proofErr w:type="spellStart"/>
-      <w:r>
-        <w:rPr>
-          <w:rFonts w:ascii="Arial" w:hAnsi="Arial" w:cs="Arial"/>
-          <w:i/>
-          <w:iCs/>
-        </w:rPr>
-        <w:t>points</w:t>
-      </w:r>
-      <w:proofErr w:type="spellEnd"/>
+        <w:t>bullet points</w:t>
+      </w:r>
       <w:r>
         <w:rPr>
           <w:rFonts w:ascii="Arial" w:hAnsi="Arial" w:cs="Arial"/>
@@ -3785,6 +3949,7 @@
       <w:bookmarkStart w:id="38" w:name="_Toc1085050191"/>
       <w:bookmarkEnd w:id="37"/>
       <w:r>
+        <w:lastRenderedPageBreak/>
         <w:t>Planificación temporal</w:t>
       </w:r>
       <w:bookmarkEnd w:id="38"/>
@@ -3861,21 +4026,7 @@
         <w:rPr>
           <w:rFonts w:ascii="Arial" w:hAnsi="Arial" w:cs="Arial"/>
         </w:rPr>
-        <w:t xml:space="preserve">[En esta sección se debe detallar de forma detallada </w:t>
-      </w:r>
-      <w:proofErr w:type="gramStart"/>
-      <w:r>
-        <w:rPr>
-          <w:rFonts w:ascii="Arial" w:hAnsi="Arial" w:cs="Arial"/>
-        </w:rPr>
-        <w:t>el  proyecto</w:t>
-      </w:r>
-      <w:proofErr w:type="gramEnd"/>
-      <w:r>
-        <w:rPr>
-          <w:rFonts w:ascii="Arial" w:hAnsi="Arial" w:cs="Arial"/>
-        </w:rPr>
-        <w:t xml:space="preserve"> implementado.]</w:t>
+        <w:t>[En esta sección se debe detallar de forma detallada el  proyecto implementado.]</w:t>
       </w:r>
     </w:p>
     <w:p>
@@ -3941,14 +4092,7 @@
         <w:rPr>
           <w:rFonts w:ascii="Arial" w:hAnsi="Arial" w:cs="Arial"/>
         </w:rPr>
-        <w:t xml:space="preserve">. Acto seguido, se debe discutir los resultados obtenidos en el contexto del proyecto. Es decir, ¿se han alcanzado los objetivos definidos para </w:t>
-      </w:r>
-      <w:r>
-        <w:rPr>
-          <w:rFonts w:ascii="Arial" w:hAnsi="Arial" w:cs="Arial"/>
-        </w:rPr>
-        <w:lastRenderedPageBreak/>
-        <w:t xml:space="preserve">este trabajo? ¿Se han resulto las cuestiones planteadas al inicio del presente trabajo? ¿Se han cubierto las necesidades identificadas que se deseaban tratar en el estudio?] </w:t>
+        <w:t xml:space="preserve">. Acto seguido, se debe discutir los resultados obtenidos en el contexto del proyecto. Es decir, ¿se han alcanzado los objetivos definidos para este trabajo? ¿Se han resulto las cuestiones planteadas al inicio del presente trabajo? ¿Se han cubierto las necesidades identificadas que se deseaban tratar en el estudio?] </w:t>
       </w:r>
     </w:p>
     <w:p>
@@ -4025,6 +4169,7 @@
       <w:bookmarkStart w:id="51" w:name="_Toc1793681830"/>
       <w:bookmarkEnd w:id="50"/>
       <w:r>
+        <w:lastRenderedPageBreak/>
         <w:t>Líneas futuras</w:t>
       </w:r>
       <w:bookmarkEnd w:id="51"/>
@@ -4149,13 +4294,12 @@
     </w:p>
     <w:p/>
     <w:sectPr>
-      <w:footerReference w:type="default" r:id="rId8"/>
-      <w:footerReference w:type="first" r:id="rId9"/>
+      <w:footerReference w:type="default" r:id="rId9"/>
       <w:pgSz w:w="11906" w:h="16838"/>
       <w:pgMar w:top="1134" w:right="1134" w:bottom="1134" w:left="1134" w:header="0" w:footer="708" w:gutter="0"/>
+      <w:pgNumType w:start="1"/>
       <w:cols w:space="720"/>
       <w:formProt w:val="0"/>
-      <w:titlePg/>
       <w:docGrid w:linePitch="360" w:charSpace="4096"/>
     </w:sectPr>
   </w:body>
@@ -4203,7 +4347,7 @@
         <w:noProof/>
       </w:rPr>
       <w:pict w14:anchorId="41E08B4E">
-        <v:line id="Conector recto 1" o:spid="_x0000_s1025" style="position:absolute;left:0;text-align:left;z-index:-503316465;visibility:visible;mso-wrap-style:square;mso-wrap-distance-left:0;mso-wrap-distance-top:0;mso-wrap-distance-right:0;mso-wrap-distance-bottom:0;mso-position-horizontal:absolute;mso-position-horizontal-relative:text;mso-position-vertical:absolute;mso-position-vertical-relative:text" from="-.7pt,-.3pt" to="498.6pt,-.3pt" o:gfxdata="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" strokeweight=".18mm">
+        <v:line id="Conector recto 1" o:spid="_x0000_s1025" style="position:absolute;left:0;text-align:left;z-index:-251658752;visibility:visible;mso-wrap-style:square;mso-wrap-distance-left:0;mso-wrap-distance-top:0;mso-wrap-distance-right:0;mso-wrap-distance-bottom:0;mso-position-horizontal:absolute;mso-position-horizontal-relative:text;mso-position-vertical:absolute;mso-position-vertical-relative:text" from="-.7pt,-.3pt" to="498.6pt,-.3pt" o:gfxdata="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" strokeweight=".18mm">
           <v:stroke joinstyle="miter"/>
         </v:line>
       </w:pict>
@@ -4257,16 +4401,6 @@
       <w:rPr>
         <w:rFonts w:ascii="Arial" w:hAnsi="Arial" w:cs="Arial"/>
       </w:rPr>
-    </w:pPr>
-  </w:p>
-</w:ftr>
-</file>
-
-<file path=word/footer2.xml><?xml version="1.0" encoding="utf-8"?>
-<w:ftr xmlns:wpc="http://schemas.microsoft.com/office/word/2010/wordprocessingCanvas" xmlns:cx="http://schemas.microsoft.com/office/drawing/2014/chartex" xmlns:cx1="http://schemas.microsoft.com/office/drawing/2015/9/8/chartex" xmlns:cx2="http://schemas.microsoft.com/office/drawing/2015/10/21/chartex" xmlns:cx3="http://schemas.microsoft.com/office/drawing/2016/5/9/chartex" xmlns:cx4="http://schemas.microsoft.com/office/drawing/2016/5/10/chartex" xmlns:cx5="http://schemas.microsoft.com/office/drawing/2016/5/11/chartex" xmlns:cx6="http://schemas.microsoft.com/office/drawing/2016/5/12/chartex" xmlns:cx7="http://schemas.microsoft.com/office/drawing/2016/5/13/chartex" xmlns:cx8="http://schemas.microsoft.com/office/drawing/2016/5/14/chartex" xmlns:mc="http://schemas.openxmlformats.org/markup-compatibility/2006" xmlns:aink="http://schemas.microsoft.com/office/drawing/2016/ink" xmlns:am3d="http://schemas.microsoft.com/office/drawing/2017/model3d" xmlns:o="urn:schemas-microsoft-com:office:office" xmlns:oel="http://schemas.microsoft.com/office/2019/extlst" xmlns:r="http://schemas.openxmlformats.org/officeDocument/2006/relationships" xmlns:m="http://schemas.openxmlformats.org/officeDocument/2006/math" xmlns:v="urn:schemas-microsoft-com:vml" xmlns:wp14="http://schemas.microsoft.com/office/word/2010/wordprocessingDrawing" xmlns:wp="http://schemas.openxmlformats.org/drawingml/2006/wordprocessingDrawing" xmlns:w10="urn:schemas-microsoft-com:office:word" xmlns:w="http://schemas.openxmlformats.org/wordprocessingml/2006/main" xmlns:w14="http://schemas.microsoft.com/office/word/2010/wordml" xmlns:w15="http://schemas.microsoft.com/office/word/2012/wordml" xmlns:w16cex="http://schemas.microsoft.com/office/word/2018/wordml/cex" xmlns:w16cid="http://schemas.microsoft.com/office/word/2016/wordml/cid" xmlns:w16="http://schemas.microsoft.com/office/word/2018/wordml" xmlns:w16du="http://schemas.microsoft.com/office/word/2023/wordml/word16du" xmlns:w16sdtdh="http://schemas.microsoft.com/office/word/2020/wordml/sdtdatahash" xmlns:w16sdtfl="http://schemas.microsoft.com/office/word/2024/wordml/sdtformatlock" xmlns:w16se="http://schemas.microsoft.com/office/word/2015/wordml/symex" xmlns:wpg="http://schemas.microsoft.com/office/word/2010/wordprocessingGroup" xmlns:wpi="http://schemas.microsoft.com/office/word/2010/wordprocessingInk" xmlns:wne="http://schemas.microsoft.com/office/word/2006/wordml" xmlns:wps="http://schemas.microsoft.com/office/word/2010/wordprocessingShape" mc:Ignorable="w14 w15 w16se w16cid w16 w16cex w16sdtdh w16sdtfl w16du wp14">
-  <w:p>
-    <w:pPr>
-      <w:pStyle w:val="Piedepgina"/>
     </w:pPr>
   </w:p>
 </w:ftr>
@@ -5629,7 +5763,6 @@
   <w:style w:type="character" w:default="1" w:styleId="Fuentedeprrafopredeter">
     <w:name w:val="Default Paragraph Font"/>
     <w:uiPriority w:val="1"/>
-    <w:semiHidden/>
     <w:unhideWhenUsed/>
   </w:style>
   <w:style w:type="table" w:default="1" w:styleId="Tablanormal">
@@ -5956,6 +6089,31 @@
     <w:basedOn w:val="Ttulodendice"/>
     <w:qFormat/>
   </w:style>
+  <w:style w:type="paragraph" w:styleId="Encabezado">
+    <w:name w:val="header"/>
+    <w:basedOn w:val="Normal"/>
+    <w:link w:val="EncabezadoCar"/>
+    <w:uiPriority w:val="99"/>
+    <w:unhideWhenUsed/>
+    <w:rsid w:val="00302A31"/>
+    <w:pPr>
+      <w:tabs>
+        <w:tab w:val="center" w:pos="4252"/>
+        <w:tab w:val="right" w:pos="8504"/>
+      </w:tabs>
+      <w:spacing w:after="0" w:line="240" w:lineRule="auto"/>
+    </w:pPr>
+  </w:style>
+  <w:style w:type="character" w:customStyle="1" w:styleId="EncabezadoCar">
+    <w:name w:val="Encabezado Car"/>
+    <w:basedOn w:val="Fuentedeprrafopredeter"/>
+    <w:link w:val="Encabezado"/>
+    <w:uiPriority w:val="99"/>
+    <w:rsid w:val="00302A31"/>
+    <w:rPr>
+      <w:lang w:val="es-ES"/>
+    </w:rPr>
+  </w:style>
 </w:styles>
 </file>
 
@@ -6065,4 +6223,16 @@
   <a:objectDefaults/>
   <a:extraClrSchemeLst/>
 </a:theme>
+</file>
+
+<file path=customXml/item1.xml><?xml version="1.0" encoding="utf-8"?>
+<b:Sources xmlns:b="http://schemas.openxmlformats.org/officeDocument/2006/bibliography" xmlns="http://schemas.openxmlformats.org/officeDocument/2006/bibliography" SelectedStyle="\APASixthEditionOfficeOnline.xsl" StyleName="APA" Version="6"/>
+</file>
+
+<file path=customXml/itemProps1.xml><?xml version="1.0" encoding="utf-8"?>
+<ds:datastoreItem xmlns:ds="http://schemas.openxmlformats.org/officeDocument/2006/customXml" ds:itemID="{2BB41A29-3502-498A-9697-5E350AEFEE93}">
+  <ds:schemaRefs>
+    <ds:schemaRef ds:uri="http://schemas.openxmlformats.org/officeDocument/2006/bibliography"/>
+  </ds:schemaRefs>
+</ds:datastoreItem>
 </file>
</xml_diff>